<commit_message>
feat: Completed wireframes for Login and Dashboard
</commit_message>
<xml_diff>
--- a/Module 2 - Deliverable I/Quick Start Finance - Programming Journal - 28JAN23.docx
+++ b/Module 2 - Deliverable I/Quick Start Finance - Programming Journal - 28JAN23.docx
@@ -646,12 +646,12 @@
           <wp:inline distB="114300" distT="114300" distL="114300" distR="114300">
             <wp:extent cx="7315200" cy="4114800"/>
             <wp:effectExtent b="0" l="0" r="0" t="0"/>
-            <wp:docPr id="8" name="image3.png"/>
+            <wp:docPr id="9" name="image4.png"/>
             <a:graphic>
               <a:graphicData uri="http://schemas.openxmlformats.org/drawingml/2006/picture">
                 <pic:pic>
                   <pic:nvPicPr>
-                    <pic:cNvPr id="0" name="image3.png"/>
+                    <pic:cNvPr id="0" name="image4.png"/>
                     <pic:cNvPicPr preferRelativeResize="0"/>
                   </pic:nvPicPr>
                   <pic:blipFill>
@@ -697,7 +697,7 @@
           <wp:inline distB="114300" distT="114300" distL="114300" distR="114300">
             <wp:extent cx="7315200" cy="4102100"/>
             <wp:effectExtent b="0" l="0" r="0" t="0"/>
-            <wp:docPr id="5" name="image1.png"/>
+            <wp:docPr id="6" name="image1.png"/>
             <a:graphic>
               <a:graphicData uri="http://schemas.openxmlformats.org/drawingml/2006/picture">
                 <pic:pic>
@@ -799,12 +799,12 @@
           <wp:inline distB="114300" distT="114300" distL="114300" distR="114300">
             <wp:extent cx="7315200" cy="4114800"/>
             <wp:effectExtent b="0" l="0" r="0" t="0"/>
-            <wp:docPr id="6" name="image6.png"/>
+            <wp:docPr id="7" name="image3.png"/>
             <a:graphic>
               <a:graphicData uri="http://schemas.openxmlformats.org/drawingml/2006/picture">
                 <pic:pic>
                   <pic:nvPicPr>
-                    <pic:cNvPr id="0" name="image6.png"/>
+                    <pic:cNvPr id="0" name="image3.png"/>
                     <pic:cNvPicPr preferRelativeResize="0"/>
                   </pic:nvPicPr>
                   <pic:blipFill>
@@ -850,12 +850,12 @@
           <wp:inline distB="114300" distT="114300" distL="114300" distR="114300">
             <wp:extent cx="7315200" cy="4102100"/>
             <wp:effectExtent b="0" l="0" r="0" t="0"/>
-            <wp:docPr id="4" name="image4.png"/>
+            <wp:docPr id="5" name="image2.png"/>
             <a:graphic>
               <a:graphicData uri="http://schemas.openxmlformats.org/drawingml/2006/picture">
                 <pic:pic>
                   <pic:nvPicPr>
-                    <pic:cNvPr id="0" name="image4.png"/>
+                    <pic:cNvPr id="0" name="image2.png"/>
                     <pic:cNvPicPr preferRelativeResize="0"/>
                   </pic:nvPicPr>
                   <pic:blipFill>
@@ -901,12 +901,12 @@
           <wp:inline distB="114300" distT="114300" distL="114300" distR="114300">
             <wp:extent cx="7315200" cy="4089400"/>
             <wp:effectExtent b="0" l="0" r="0" t="0"/>
-            <wp:docPr id="7" name="image2.png"/>
+            <wp:docPr id="8" name="image6.png"/>
             <a:graphic>
               <a:graphicData uri="http://schemas.openxmlformats.org/drawingml/2006/picture">
                 <pic:pic>
                   <pic:nvPicPr>
-                    <pic:cNvPr id="0" name="image2.png"/>
+                    <pic:cNvPr id="0" name="image6.png"/>
                     <pic:cNvPicPr preferRelativeResize="0"/>
                   </pic:nvPicPr>
                   <pic:blipFill>
@@ -1284,12 +1284,12 @@
           <wp:inline distB="114300" distT="114300" distL="114300" distR="114300">
             <wp:extent cx="6750531" cy="8824913"/>
             <wp:effectExtent b="0" l="0" r="0" t="0"/>
-            <wp:docPr id="3" name="image7.jpg"/>
+            <wp:docPr id="4" name="image9.jpg"/>
             <a:graphic>
               <a:graphicData uri="http://schemas.openxmlformats.org/drawingml/2006/picture">
                 <pic:pic>
                   <pic:nvPicPr>
-                    <pic:cNvPr id="0" name="image7.jpg"/>
+                    <pic:cNvPr id="0" name="image9.jpg"/>
                     <pic:cNvPicPr preferRelativeResize="0"/>
                   </pic:nvPicPr>
                   <pic:blipFill>
@@ -1339,12 +1339,12 @@
           <wp:inline distB="114300" distT="114300" distL="114300" distR="114300">
             <wp:extent cx="7315200" cy="9613900"/>
             <wp:effectExtent b="0" l="0" r="0" t="0"/>
-            <wp:docPr id="2" name="image8.jpg"/>
+            <wp:docPr id="2" name="image10.jpg"/>
             <a:graphic>
               <a:graphicData uri="http://schemas.openxmlformats.org/drawingml/2006/picture">
                 <pic:pic>
                   <pic:nvPicPr>
-                    <pic:cNvPr id="0" name="image8.jpg"/>
+                    <pic:cNvPr id="0" name="image10.jpg"/>
                     <pic:cNvPicPr preferRelativeResize="0"/>
                   </pic:nvPicPr>
                   <pic:blipFill>
@@ -1568,20 +1568,681 @@
     <w:p>
       <w:pPr>
         <w:rPr>
-          <w:b w:val="1"/>
-          <w:sz w:val="24"/>
-          <w:szCs w:val="24"/>
-        </w:rPr>
-      </w:pPr>
-      <w:r>
-        <w:rPr>
-          <w:b w:val="1"/>
+          <w:sz w:val="24"/>
+          <w:szCs w:val="24"/>
+        </w:rPr>
+      </w:pPr>
+      <w:r>
+        <w:rPr>
           <w:sz w:val="24"/>
           <w:szCs w:val="24"/>
           <w:rtl w:val="0"/>
         </w:rPr>
         <w:t xml:space="preserve">A great start!  Project feels fully initiated.</w:t>
       </w:r>
+    </w:p>
+    <w:p>
+      <w:pPr>
+        <w:rPr>
+          <w:b w:val="1"/>
+          <w:sz w:val="24"/>
+          <w:szCs w:val="24"/>
+        </w:rPr>
+      </w:pPr>
+      <w:r>
+        <w:rPr>
+          <w:rtl w:val="0"/>
+        </w:rPr>
+      </w:r>
+    </w:p>
+    <w:p>
+      <w:pPr>
+        <w:rPr>
+          <w:b w:val="1"/>
+          <w:color w:val="0b5394"/>
+          <w:sz w:val="28"/>
+          <w:szCs w:val="28"/>
+        </w:rPr>
+      </w:pPr>
+      <w:r>
+        <w:rPr>
+          <w:b w:val="1"/>
+          <w:color w:val="0b5394"/>
+          <w:sz w:val="28"/>
+          <w:szCs w:val="28"/>
+          <w:rtl w:val="0"/>
+        </w:rPr>
+        <w:t xml:space="preserve">28JAN23:  Sixth Entry - Module 2: Deliverable I</w:t>
+      </w:r>
+    </w:p>
+    <w:p>
+      <w:pPr>
+        <w:rPr>
+          <w:b w:val="1"/>
+          <w:color w:val="0b5394"/>
+          <w:sz w:val="28"/>
+          <w:szCs w:val="28"/>
+        </w:rPr>
+      </w:pPr>
+      <w:r>
+        <w:rPr>
+          <w:rtl w:val="0"/>
+        </w:rPr>
+      </w:r>
+    </w:p>
+    <w:p>
+      <w:pPr>
+        <w:rPr>
+          <w:sz w:val="24"/>
+          <w:szCs w:val="24"/>
+        </w:rPr>
+      </w:pPr>
+      <w:r>
+        <w:rPr>
+          <w:sz w:val="24"/>
+          <w:szCs w:val="24"/>
+          <w:rtl w:val="0"/>
+        </w:rPr>
+        <w:t xml:space="preserve">Deliverable I includes: </w:t>
+      </w:r>
+    </w:p>
+    <w:p>
+      <w:pPr>
+        <w:numPr>
+          <w:ilvl w:val="0"/>
+          <w:numId w:val="1"/>
+        </w:numPr>
+        <w:ind w:left="720" w:hanging="360"/>
+        <w:rPr>
+          <w:sz w:val="24"/>
+          <w:szCs w:val="24"/>
+        </w:rPr>
+      </w:pPr>
+      <w:r>
+        <w:rPr>
+          <w:sz w:val="24"/>
+          <w:szCs w:val="24"/>
+          <w:rtl w:val="0"/>
+        </w:rPr>
+        <w:t xml:space="preserve">Trello board “Quick Start Finance link: </w:t>
+      </w:r>
+      <w:hyperlink r:id="rId18">
+        <w:r>
+          <w:rPr>
+            <w:color w:val="674ea7"/>
+            <w:sz w:val="16"/>
+            <w:szCs w:val="16"/>
+            <w:u w:val="single"/>
+            <w:rtl w:val="0"/>
+          </w:rPr>
+          <w:t xml:space="preserve">https://trello.com/invite/b/2RBNMqV2/ATTI81e07296f9dc3ad7cc89dd029d0a029b2DDAFDEA/quick-start-finance</w:t>
+        </w:r>
+      </w:hyperlink>
+      <w:r>
+        <w:rPr>
+          <w:rtl w:val="0"/>
+        </w:rPr>
+      </w:r>
+    </w:p>
+    <w:p>
+      <w:pPr>
+        <w:ind w:left="720" w:firstLine="0"/>
+        <w:rPr>
+          <w:sz w:val="24"/>
+          <w:szCs w:val="24"/>
+        </w:rPr>
+      </w:pPr>
+      <w:r>
+        <w:rPr>
+          <w:rtl w:val="0"/>
+        </w:rPr>
+      </w:r>
+    </w:p>
+    <w:p>
+      <w:pPr>
+        <w:numPr>
+          <w:ilvl w:val="0"/>
+          <w:numId w:val="1"/>
+        </w:numPr>
+        <w:ind w:left="720" w:hanging="360"/>
+        <w:rPr>
+          <w:sz w:val="24"/>
+          <w:szCs w:val="24"/>
+        </w:rPr>
+      </w:pPr>
+      <w:r>
+        <w:rPr>
+          <w:sz w:val="24"/>
+          <w:szCs w:val="24"/>
+          <w:rtl w:val="0"/>
+        </w:rPr>
+        <w:t xml:space="preserve">Github “Quick_Start_Finance” repository link: </w:t>
+      </w:r>
+      <w:hyperlink r:id="rId19">
+        <w:r>
+          <w:rPr>
+            <w:color w:val="674ea7"/>
+            <w:sz w:val="28"/>
+            <w:szCs w:val="28"/>
+            <w:u w:val="single"/>
+            <w:rtl w:val="0"/>
+          </w:rPr>
+          <w:t xml:space="preserve">https://github.com/RyanLBuchanan/Quick_Start_Finance</w:t>
+        </w:r>
+      </w:hyperlink>
+      <w:r>
+        <w:rPr>
+          <w:rtl w:val="0"/>
+        </w:rPr>
+      </w:r>
+    </w:p>
+    <w:p>
+      <w:pPr>
+        <w:ind w:left="720" w:firstLine="0"/>
+        <w:rPr>
+          <w:sz w:val="24"/>
+          <w:szCs w:val="24"/>
+        </w:rPr>
+      </w:pPr>
+      <w:r>
+        <w:rPr>
+          <w:rtl w:val="0"/>
+        </w:rPr>
+      </w:r>
+    </w:p>
+    <w:p>
+      <w:pPr>
+        <w:numPr>
+          <w:ilvl w:val="0"/>
+          <w:numId w:val="1"/>
+        </w:numPr>
+        <w:ind w:left="720" w:hanging="360"/>
+        <w:rPr>
+          <w:sz w:val="24"/>
+          <w:szCs w:val="24"/>
+        </w:rPr>
+      </w:pPr>
+      <w:r>
+        <w:rPr>
+          <w:sz w:val="24"/>
+          <w:szCs w:val="24"/>
+          <w:rtl w:val="0"/>
+        </w:rPr>
+        <w:t xml:space="preserve">Zipped folder containing:</w:t>
+      </w:r>
+    </w:p>
+    <w:p>
+      <w:pPr>
+        <w:numPr>
+          <w:ilvl w:val="1"/>
+          <w:numId w:val="1"/>
+        </w:numPr>
+        <w:ind w:left="1440" w:hanging="360"/>
+        <w:rPr>
+          <w:sz w:val="24"/>
+          <w:szCs w:val="24"/>
+        </w:rPr>
+      </w:pPr>
+      <w:r>
+        <w:rPr>
+          <w:sz w:val="24"/>
+          <w:szCs w:val="24"/>
+          <w:rtl w:val="0"/>
+        </w:rPr>
+        <w:t xml:space="preserve">Visual Studio beginning of “Quick_Start_Finance”</w:t>
+      </w:r>
+    </w:p>
+    <w:p>
+      <w:pPr>
+        <w:numPr>
+          <w:ilvl w:val="1"/>
+          <w:numId w:val="1"/>
+        </w:numPr>
+        <w:ind w:left="1440" w:hanging="360"/>
+        <w:rPr>
+          <w:sz w:val="24"/>
+          <w:szCs w:val="24"/>
+          <w:u w:val="none"/>
+        </w:rPr>
+      </w:pPr>
+      <w:r>
+        <w:rPr>
+          <w:sz w:val="24"/>
+          <w:szCs w:val="24"/>
+          <w:rtl w:val="0"/>
+        </w:rPr>
+        <w:t xml:space="preserve">Dashboard Winforms form and C# script</w:t>
+      </w:r>
+    </w:p>
+    <w:p>
+      <w:pPr>
+        <w:ind w:left="720" w:firstLine="0"/>
+        <w:rPr>
+          <w:sz w:val="24"/>
+          <w:szCs w:val="24"/>
+        </w:rPr>
+      </w:pPr>
+      <w:r>
+        <w:rPr>
+          <w:rtl w:val="0"/>
+        </w:rPr>
+      </w:r>
+    </w:p>
+    <w:p>
+      <w:pPr>
+        <w:numPr>
+          <w:ilvl w:val="0"/>
+          <w:numId w:val="1"/>
+        </w:numPr>
+        <w:ind w:left="720" w:hanging="360"/>
+        <w:rPr>
+          <w:sz w:val="24"/>
+          <w:szCs w:val="24"/>
+          <w:u w:val="none"/>
+        </w:rPr>
+      </w:pPr>
+      <w:r>
+        <w:rPr>
+          <w:sz w:val="24"/>
+          <w:szCs w:val="24"/>
+          <w:rtl w:val="0"/>
+        </w:rPr>
+        <w:t xml:space="preserve">Quick Start Finance Login and Dashboard wireframes (below):</w:t>
+      </w:r>
+      <w:r>
+        <w:drawing>
+          <wp:anchor allowOverlap="1" behindDoc="1" distB="114300" distT="114300" distL="114300" distR="114300" hidden="0" layoutInCell="1" locked="0" relativeHeight="0" simplePos="0">
+            <wp:simplePos x="0" y="0"/>
+            <wp:positionH relativeFrom="column">
+              <wp:posOffset>914400</wp:posOffset>
+            </wp:positionH>
+            <wp:positionV relativeFrom="paragraph">
+              <wp:posOffset>276225</wp:posOffset>
+            </wp:positionV>
+            <wp:extent cx="5481638" cy="4111228"/>
+            <wp:effectExtent b="0" l="0" r="0" t="0"/>
+            <wp:wrapNone/>
+            <wp:docPr id="10" name="image7.png"/>
+            <a:graphic>
+              <a:graphicData uri="http://schemas.openxmlformats.org/drawingml/2006/picture">
+                <pic:pic>
+                  <pic:nvPicPr>
+                    <pic:cNvPr id="0" name="image7.png"/>
+                    <pic:cNvPicPr preferRelativeResize="0"/>
+                  </pic:nvPicPr>
+                  <pic:blipFill>
+                    <a:blip r:embed="rId20"/>
+                    <a:srcRect b="0" l="553" r="553" t="0"/>
+                    <a:stretch>
+                      <a:fillRect/>
+                    </a:stretch>
+                  </pic:blipFill>
+                  <pic:spPr>
+                    <a:xfrm>
+                      <a:off x="0" y="0"/>
+                      <a:ext cx="5481638" cy="4111228"/>
+                    </a:xfrm>
+                    <a:prstGeom prst="rect"/>
+                    <a:ln/>
+                  </pic:spPr>
+                </pic:pic>
+              </a:graphicData>
+            </a:graphic>
+          </wp:anchor>
+        </w:drawing>
+      </w:r>
+    </w:p>
+    <w:p>
+      <w:pPr>
+        <w:ind w:left="720" w:firstLine="0"/>
+        <w:jc w:val="center"/>
+        <w:rPr>
+          <w:sz w:val="24"/>
+          <w:szCs w:val="24"/>
+        </w:rPr>
+      </w:pPr>
+      <w:r>
+        <w:rPr>
+          <w:rtl w:val="0"/>
+        </w:rPr>
+      </w:r>
+    </w:p>
+    <w:p>
+      <w:pPr>
+        <w:ind w:left="720" w:firstLine="0"/>
+        <w:jc w:val="center"/>
+        <w:rPr>
+          <w:sz w:val="24"/>
+          <w:szCs w:val="24"/>
+        </w:rPr>
+      </w:pPr>
+      <w:r>
+        <w:rPr>
+          <w:rtl w:val="0"/>
+        </w:rPr>
+      </w:r>
+    </w:p>
+    <w:p>
+      <w:pPr>
+        <w:ind w:left="720" w:firstLine="0"/>
+        <w:jc w:val="center"/>
+        <w:rPr>
+          <w:sz w:val="24"/>
+          <w:szCs w:val="24"/>
+        </w:rPr>
+      </w:pPr>
+      <w:r>
+        <w:rPr>
+          <w:rtl w:val="0"/>
+        </w:rPr>
+      </w:r>
+    </w:p>
+    <w:p>
+      <w:pPr>
+        <w:ind w:left="720" w:firstLine="0"/>
+        <w:jc w:val="center"/>
+        <w:rPr>
+          <w:sz w:val="24"/>
+          <w:szCs w:val="24"/>
+        </w:rPr>
+      </w:pPr>
+      <w:r>
+        <w:rPr>
+          <w:rtl w:val="0"/>
+        </w:rPr>
+      </w:r>
+    </w:p>
+    <w:p>
+      <w:pPr>
+        <w:ind w:left="720" w:firstLine="0"/>
+        <w:jc w:val="center"/>
+        <w:rPr>
+          <w:sz w:val="24"/>
+          <w:szCs w:val="24"/>
+        </w:rPr>
+      </w:pPr>
+      <w:r>
+        <w:rPr>
+          <w:rtl w:val="0"/>
+        </w:rPr>
+      </w:r>
+    </w:p>
+    <w:p>
+      <w:pPr>
+        <w:ind w:left="720" w:firstLine="0"/>
+        <w:jc w:val="center"/>
+        <w:rPr>
+          <w:sz w:val="24"/>
+          <w:szCs w:val="24"/>
+        </w:rPr>
+      </w:pPr>
+      <w:r>
+        <w:rPr>
+          <w:rtl w:val="0"/>
+        </w:rPr>
+      </w:r>
+    </w:p>
+    <w:p>
+      <w:pPr>
+        <w:ind w:left="720" w:firstLine="0"/>
+        <w:jc w:val="center"/>
+        <w:rPr>
+          <w:sz w:val="24"/>
+          <w:szCs w:val="24"/>
+        </w:rPr>
+      </w:pPr>
+      <w:r>
+        <w:rPr>
+          <w:rtl w:val="0"/>
+        </w:rPr>
+      </w:r>
+    </w:p>
+    <w:p>
+      <w:pPr>
+        <w:ind w:left="720" w:firstLine="0"/>
+        <w:jc w:val="center"/>
+        <w:rPr>
+          <w:sz w:val="24"/>
+          <w:szCs w:val="24"/>
+        </w:rPr>
+      </w:pPr>
+      <w:r>
+        <w:rPr>
+          <w:rtl w:val="0"/>
+        </w:rPr>
+      </w:r>
+    </w:p>
+    <w:p>
+      <w:pPr>
+        <w:ind w:left="720" w:firstLine="0"/>
+        <w:jc w:val="center"/>
+        <w:rPr>
+          <w:sz w:val="24"/>
+          <w:szCs w:val="24"/>
+        </w:rPr>
+      </w:pPr>
+      <w:r>
+        <w:rPr>
+          <w:rtl w:val="0"/>
+        </w:rPr>
+      </w:r>
+    </w:p>
+    <w:p>
+      <w:pPr>
+        <w:ind w:left="720" w:firstLine="0"/>
+        <w:jc w:val="center"/>
+        <w:rPr>
+          <w:sz w:val="24"/>
+          <w:szCs w:val="24"/>
+        </w:rPr>
+      </w:pPr>
+      <w:r>
+        <w:rPr>
+          <w:rtl w:val="0"/>
+        </w:rPr>
+      </w:r>
+    </w:p>
+    <w:p>
+      <w:pPr>
+        <w:ind w:left="720" w:firstLine="0"/>
+        <w:jc w:val="center"/>
+        <w:rPr>
+          <w:sz w:val="24"/>
+          <w:szCs w:val="24"/>
+        </w:rPr>
+      </w:pPr>
+      <w:r>
+        <w:rPr>
+          <w:rtl w:val="0"/>
+        </w:rPr>
+      </w:r>
+    </w:p>
+    <w:p>
+      <w:pPr>
+        <w:ind w:left="720" w:firstLine="0"/>
+        <w:jc w:val="center"/>
+        <w:rPr>
+          <w:sz w:val="24"/>
+          <w:szCs w:val="24"/>
+        </w:rPr>
+      </w:pPr>
+      <w:r>
+        <w:rPr>
+          <w:rtl w:val="0"/>
+        </w:rPr>
+      </w:r>
+    </w:p>
+    <w:p>
+      <w:pPr>
+        <w:ind w:left="720" w:firstLine="0"/>
+        <w:jc w:val="center"/>
+        <w:rPr>
+          <w:sz w:val="24"/>
+          <w:szCs w:val="24"/>
+        </w:rPr>
+      </w:pPr>
+      <w:r>
+        <w:rPr>
+          <w:rtl w:val="0"/>
+        </w:rPr>
+      </w:r>
+    </w:p>
+    <w:p>
+      <w:pPr>
+        <w:ind w:left="720" w:firstLine="0"/>
+        <w:jc w:val="center"/>
+        <w:rPr>
+          <w:sz w:val="24"/>
+          <w:szCs w:val="24"/>
+        </w:rPr>
+      </w:pPr>
+      <w:r>
+        <w:rPr>
+          <w:rtl w:val="0"/>
+        </w:rPr>
+      </w:r>
+    </w:p>
+    <w:p>
+      <w:pPr>
+        <w:ind w:left="720" w:firstLine="0"/>
+        <w:jc w:val="center"/>
+        <w:rPr>
+          <w:sz w:val="24"/>
+          <w:szCs w:val="24"/>
+        </w:rPr>
+      </w:pPr>
+      <w:r>
+        <w:rPr>
+          <w:rtl w:val="0"/>
+        </w:rPr>
+      </w:r>
+    </w:p>
+    <w:p>
+      <w:pPr>
+        <w:ind w:left="720" w:firstLine="0"/>
+        <w:jc w:val="center"/>
+        <w:rPr>
+          <w:sz w:val="24"/>
+          <w:szCs w:val="24"/>
+        </w:rPr>
+      </w:pPr>
+      <w:r>
+        <w:rPr>
+          <w:rtl w:val="0"/>
+        </w:rPr>
+      </w:r>
+    </w:p>
+    <w:p>
+      <w:pPr>
+        <w:ind w:left="720" w:firstLine="0"/>
+        <w:jc w:val="center"/>
+        <w:rPr>
+          <w:sz w:val="24"/>
+          <w:szCs w:val="24"/>
+        </w:rPr>
+      </w:pPr>
+      <w:r>
+        <w:rPr>
+          <w:rtl w:val="0"/>
+        </w:rPr>
+      </w:r>
+    </w:p>
+    <w:p>
+      <w:pPr>
+        <w:ind w:left="720" w:firstLine="0"/>
+        <w:jc w:val="center"/>
+        <w:rPr>
+          <w:sz w:val="24"/>
+          <w:szCs w:val="24"/>
+        </w:rPr>
+      </w:pPr>
+      <w:r>
+        <w:rPr>
+          <w:rtl w:val="0"/>
+        </w:rPr>
+      </w:r>
+    </w:p>
+    <w:p>
+      <w:pPr>
+        <w:ind w:left="720" w:firstLine="0"/>
+        <w:jc w:val="center"/>
+        <w:rPr>
+          <w:sz w:val="24"/>
+          <w:szCs w:val="24"/>
+        </w:rPr>
+      </w:pPr>
+      <w:r>
+        <w:rPr>
+          <w:rtl w:val="0"/>
+        </w:rPr>
+      </w:r>
+    </w:p>
+    <w:p>
+      <w:pPr>
+        <w:ind w:left="720" w:firstLine="0"/>
+        <w:jc w:val="center"/>
+        <w:rPr>
+          <w:sz w:val="24"/>
+          <w:szCs w:val="24"/>
+        </w:rPr>
+      </w:pPr>
+      <w:r>
+        <w:rPr>
+          <w:rtl w:val="0"/>
+        </w:rPr>
+      </w:r>
+      <w:r>
+        <w:drawing>
+          <wp:anchor allowOverlap="1" behindDoc="1" distB="114300" distT="114300" distL="114300" distR="114300" hidden="0" layoutInCell="1" locked="0" relativeHeight="0" simplePos="0">
+            <wp:simplePos x="0" y="0"/>
+            <wp:positionH relativeFrom="column">
+              <wp:posOffset>914400</wp:posOffset>
+            </wp:positionH>
+            <wp:positionV relativeFrom="paragraph">
+              <wp:posOffset>114300</wp:posOffset>
+            </wp:positionV>
+            <wp:extent cx="5481638" cy="4111228"/>
+            <wp:effectExtent b="0" l="0" r="0" t="0"/>
+            <wp:wrapNone/>
+            <wp:docPr id="3" name="image8.png"/>
+            <a:graphic>
+              <a:graphicData uri="http://schemas.openxmlformats.org/drawingml/2006/picture">
+                <pic:pic>
+                  <pic:nvPicPr>
+                    <pic:cNvPr id="0" name="image8.png"/>
+                    <pic:cNvPicPr preferRelativeResize="0"/>
+                  </pic:nvPicPr>
+                  <pic:blipFill>
+                    <a:blip r:embed="rId21"/>
+                    <a:srcRect b="0" l="0" r="0" t="0"/>
+                    <a:stretch>
+                      <a:fillRect/>
+                    </a:stretch>
+                  </pic:blipFill>
+                  <pic:spPr>
+                    <a:xfrm>
+                      <a:off x="0" y="0"/>
+                      <a:ext cx="5481638" cy="4111228"/>
+                    </a:xfrm>
+                    <a:prstGeom prst="rect"/>
+                    <a:ln/>
+                  </pic:spPr>
+                </pic:pic>
+              </a:graphicData>
+            </a:graphic>
+          </wp:anchor>
+        </w:drawing>
+      </w:r>
+    </w:p>
+    <w:p>
+      <w:pPr>
+        <w:ind w:left="720" w:firstLine="0"/>
+        <w:jc w:val="center"/>
+        <w:rPr>
+          <w:sz w:val="24"/>
+          <w:szCs w:val="24"/>
+        </w:rPr>
+      </w:pPr>
       <w:r>
         <w:rPr>
           <w:rtl w:val="0"/>
@@ -1589,9 +2250,9 @@
       </w:r>
     </w:p>
     <w:sectPr>
-      <w:headerReference r:id="rId18" w:type="first"/>
-      <w:footerReference r:id="rId19" w:type="default"/>
-      <w:footerReference r:id="rId20" w:type="first"/>
+      <w:headerReference r:id="rId22" w:type="first"/>
+      <w:footerReference r:id="rId23" w:type="default"/>
+      <w:footerReference r:id="rId24" w:type="first"/>
       <w:pgSz w:h="15840" w:w="12240" w:orient="portrait"/>
       <w:pgMar w:bottom="360" w:top="360" w:left="360" w:right="360" w:header="720" w:footer="720"/>
       <w:pgNumType w:start="1"/>
@@ -1655,7 +2316,121 @@
 </file>
 
 <file path=word/numbering.xml><?xml version="1.0" encoding="utf-8"?>
-<w:numbering xmlns:mc="http://schemas.openxmlformats.org/markup-compatibility/2006" xmlns:o="urn:schemas-microsoft-com:office:office" xmlns:r="http://schemas.openxmlformats.org/officeDocument/2006/relationships" xmlns:m="http://schemas.openxmlformats.org/officeDocument/2006/math" xmlns:v="urn:schemas-microsoft-com:vml" xmlns:wp="http://schemas.openxmlformats.org/drawingml/2006/wordprocessingDrawing" xmlns:w10="urn:schemas-microsoft-com:office:word" xmlns:w="http://schemas.openxmlformats.org/wordprocessingml/2006/main" xmlns:wne="http://schemas.microsoft.com/office/word/2006/wordml" xmlns:sl="http://schemas.openxmlformats.org/schemaLibrary/2006/main" xmlns:a="http://schemas.openxmlformats.org/drawingml/2006/main" xmlns:pic="http://schemas.openxmlformats.org/drawingml/2006/picture" xmlns:c="http://schemas.openxmlformats.org/drawingml/2006/chart" xmlns:lc="http://schemas.openxmlformats.org/drawingml/2006/lockedCanvas" xmlns:dgm="http://schemas.openxmlformats.org/drawingml/2006/diagram" xmlns:wps="http://schemas.microsoft.com/office/word/2010/wordprocessingShape" xmlns:wpg="http://schemas.microsoft.com/office/word/2010/wordprocessingGroup" xmlns:w14="http://schemas.microsoft.com/office/word/2010/wordml" xmlns:w15="http://schemas.microsoft.com/office/word/2012/wordml"/>
+<w:numbering xmlns:mc="http://schemas.openxmlformats.org/markup-compatibility/2006" xmlns:o="urn:schemas-microsoft-com:office:office" xmlns:r="http://schemas.openxmlformats.org/officeDocument/2006/relationships" xmlns:m="http://schemas.openxmlformats.org/officeDocument/2006/math" xmlns:v="urn:schemas-microsoft-com:vml" xmlns:wp="http://schemas.openxmlformats.org/drawingml/2006/wordprocessingDrawing" xmlns:w10="urn:schemas-microsoft-com:office:word" xmlns:w="http://schemas.openxmlformats.org/wordprocessingml/2006/main" xmlns:wne="http://schemas.microsoft.com/office/word/2006/wordml" xmlns:sl="http://schemas.openxmlformats.org/schemaLibrary/2006/main" xmlns:a="http://schemas.openxmlformats.org/drawingml/2006/main" xmlns:pic="http://schemas.openxmlformats.org/drawingml/2006/picture" xmlns:c="http://schemas.openxmlformats.org/drawingml/2006/chart" xmlns:lc="http://schemas.openxmlformats.org/drawingml/2006/lockedCanvas" xmlns:dgm="http://schemas.openxmlformats.org/drawingml/2006/diagram" xmlns:wps="http://schemas.microsoft.com/office/word/2010/wordprocessingShape" xmlns:wpg="http://schemas.microsoft.com/office/word/2010/wordprocessingGroup" xmlns:w14="http://schemas.microsoft.com/office/word/2010/wordml" xmlns:w15="http://schemas.microsoft.com/office/word/2012/wordml">
+  <w:abstractNum w:abstractNumId="1">
+    <w:lvl w:ilvl="0">
+      <w:start w:val="1"/>
+      <w:numFmt w:val="decimal"/>
+      <w:lvlText w:val="%1."/>
+      <w:lvlJc w:val="left"/>
+      <w:pPr>
+        <w:ind w:left="720" w:hanging="360"/>
+      </w:pPr>
+      <w:rPr>
+        <w:u w:val="none"/>
+      </w:rPr>
+    </w:lvl>
+    <w:lvl w:ilvl="1">
+      <w:start w:val="1"/>
+      <w:numFmt w:val="lowerLetter"/>
+      <w:lvlText w:val="%2."/>
+      <w:lvlJc w:val="left"/>
+      <w:pPr>
+        <w:ind w:left="1440" w:hanging="360"/>
+      </w:pPr>
+      <w:rPr>
+        <w:u w:val="none"/>
+      </w:rPr>
+    </w:lvl>
+    <w:lvl w:ilvl="2">
+      <w:start w:val="1"/>
+      <w:numFmt w:val="lowerRoman"/>
+      <w:lvlText w:val="%3."/>
+      <w:lvlJc w:val="right"/>
+      <w:pPr>
+        <w:ind w:left="2160" w:hanging="360"/>
+      </w:pPr>
+      <w:rPr>
+        <w:u w:val="none"/>
+      </w:rPr>
+    </w:lvl>
+    <w:lvl w:ilvl="3">
+      <w:start w:val="1"/>
+      <w:numFmt w:val="decimal"/>
+      <w:lvlText w:val="%4."/>
+      <w:lvlJc w:val="left"/>
+      <w:pPr>
+        <w:ind w:left="2880" w:hanging="360"/>
+      </w:pPr>
+      <w:rPr>
+        <w:u w:val="none"/>
+      </w:rPr>
+    </w:lvl>
+    <w:lvl w:ilvl="4">
+      <w:start w:val="1"/>
+      <w:numFmt w:val="lowerLetter"/>
+      <w:lvlText w:val="%5."/>
+      <w:lvlJc w:val="left"/>
+      <w:pPr>
+        <w:ind w:left="3600" w:hanging="360"/>
+      </w:pPr>
+      <w:rPr>
+        <w:u w:val="none"/>
+      </w:rPr>
+    </w:lvl>
+    <w:lvl w:ilvl="5">
+      <w:start w:val="1"/>
+      <w:numFmt w:val="lowerRoman"/>
+      <w:lvlText w:val="%6."/>
+      <w:lvlJc w:val="right"/>
+      <w:pPr>
+        <w:ind w:left="4320" w:hanging="360"/>
+      </w:pPr>
+      <w:rPr>
+        <w:u w:val="none"/>
+      </w:rPr>
+    </w:lvl>
+    <w:lvl w:ilvl="6">
+      <w:start w:val="1"/>
+      <w:numFmt w:val="decimal"/>
+      <w:lvlText w:val="%7."/>
+      <w:lvlJc w:val="left"/>
+      <w:pPr>
+        <w:ind w:left="5040" w:hanging="360"/>
+      </w:pPr>
+      <w:rPr>
+        <w:u w:val="none"/>
+      </w:rPr>
+    </w:lvl>
+    <w:lvl w:ilvl="7">
+      <w:start w:val="1"/>
+      <w:numFmt w:val="lowerLetter"/>
+      <w:lvlText w:val="%8."/>
+      <w:lvlJc w:val="left"/>
+      <w:pPr>
+        <w:ind w:left="5760" w:hanging="360"/>
+      </w:pPr>
+      <w:rPr>
+        <w:u w:val="none"/>
+      </w:rPr>
+    </w:lvl>
+    <w:lvl w:ilvl="8">
+      <w:start w:val="1"/>
+      <w:numFmt w:val="lowerRoman"/>
+      <w:lvlText w:val="%9."/>
+      <w:lvlJc w:val="right"/>
+      <w:pPr>
+        <w:ind w:left="6480" w:hanging="360"/>
+      </w:pPr>
+      <w:rPr>
+        <w:u w:val="none"/>
+      </w:rPr>
+    </w:lvl>
+  </w:abstractNum>
+  <w:num w:numId="1">
+    <w:abstractNumId w:val="1"/>
+  </w:num>
+</w:numbering>
 </file>
 
 <file path=word/styles.xml><?xml version="1.0" encoding="utf-8"?>

</xml_diff>